<commit_message>
Add EventType for residual category customization; make Valuation report the way Dismantlings exist; add template for a new report type
</commit_message>
<xml_diff>
--- a/Mil.Paperwork.Domain/Templates/QualityStateReportTemplate.docx
+++ b/Mil.Paperwork.Domain/Templates/QualityStateReportTemplate.docx
@@ -4487,7 +4487,40 @@
                 <w:sz w:val="22"/>
                 <w:szCs w:val="22"/>
               </w:rPr>
-              <w:t>втрачено</w:t>
+              <w:fldChar w:fldCharType="begin"/>
+            </w:r>
+            <w:r>
+              <w:rPr>
+                <w:color w:val="000000"/>
+                <w:sz w:val="22"/>
+                <w:szCs w:val="22"/>
+              </w:rPr>
+              <w:instrText xml:space="preserve"> MERGEFIELD  WHAT_HAPPENED  \* MERGEFORMAT </w:instrText>
+            </w:r>
+            <w:r>
+              <w:rPr>
+                <w:color w:val="000000"/>
+                <w:sz w:val="22"/>
+                <w:szCs w:val="22"/>
+              </w:rPr>
+              <w:fldChar w:fldCharType="separate"/>
+            </w:r>
+            <w:r>
+              <w:rPr>
+                <w:noProof/>
+                <w:color w:val="000000"/>
+                <w:sz w:val="22"/>
+                <w:szCs w:val="22"/>
+              </w:rPr>
+              <w:t>«WHAT_HAPPENED»</w:t>
+            </w:r>
+            <w:r>
+              <w:rPr>
+                <w:color w:val="000000"/>
+                <w:sz w:val="22"/>
+                <w:szCs w:val="22"/>
+              </w:rPr>
+              <w:fldChar w:fldCharType="end"/>
             </w:r>
             <w:r>
               <w:rPr>

</xml_diff>